<commit_message>
Mise a jour de la documentation et débout d'un petit code sur CLion
Dans ce commit, j'ai un peu commencé le code, mais avec beaucoup d'échecs.
J'ai voulu faire un menu pour le débout.

La documentation, j'ai mis a jour le journal de travail, commencé le MCD pourtant je crois qu'il me manque encore des tables.
</commit_message>
<xml_diff>
--- a/Documentation/Documentation Bataille Navale Rui_Monteiro.docx
+++ b/Documentation/Documentation Bataille Navale Rui_Monteiro.docx
@@ -5,276 +5,318 @@
     <w:p>
       <w:pPr>
         <w:pStyle w:val="Titre1"/>
-        <w:numPr>
-          <w:ilvl w:val="0"/>
-          <w:numId w:val="2"/>
-        </w:numPr>
-        <w:rPr>
-          <w:lang w:val="fr-FR"/>
-        </w:rPr>
-      </w:pPr>
-      <w:r>
-        <w:rPr>
-          <w:lang w:val="fr-FR"/>
-        </w:rPr>
+      </w:pPr>
+      <w:r>
         <w:t>Bataille navale</w:t>
       </w:r>
     </w:p>
     <w:p>
       <w:pPr>
         <w:pStyle w:val="Titre2"/>
-        <w:numPr>
-          <w:ilvl w:val="1"/>
-          <w:numId w:val="2"/>
-        </w:numPr>
-        <w:rPr>
-          <w:lang w:val="fr-FR"/>
-        </w:rPr>
-      </w:pPr>
-      <w:r>
-        <w:rPr>
-          <w:lang w:val="fr-FR"/>
-        </w:rPr>
+      </w:pPr>
+      <w:r>
         <w:t>Informations générales</w:t>
       </w:r>
     </w:p>
     <w:p>
       <w:pPr>
         <w:rPr>
-          <w:lang w:val="fr-FR"/>
-        </w:rPr>
-      </w:pPr>
-      <w:r>
-        <w:rPr>
+          <w:rFonts w:ascii="Arial" w:hAnsi="Arial" w:cs="Arial"/>
+          <w:lang w:val="fr-FR"/>
+        </w:rPr>
+      </w:pPr>
+      <w:r>
+        <w:rPr>
+          <w:rFonts w:ascii="Arial" w:hAnsi="Arial" w:cs="Arial"/>
+          <w:b/>
           <w:lang w:val="fr-FR"/>
         </w:rPr>
         <w:t>Nom :</w:t>
       </w:r>
-    </w:p>
-    <w:p>
-      <w:pPr>
-        <w:rPr>
-          <w:lang w:val="fr-FR"/>
-        </w:rPr>
-      </w:pPr>
-      <w:r>
-        <w:rPr>
+      <w:r>
+        <w:rPr>
+          <w:rFonts w:ascii="Arial" w:hAnsi="Arial" w:cs="Arial"/>
+          <w:b/>
+          <w:lang w:val="fr-FR"/>
+        </w:rPr>
+        <w:t xml:space="preserve"> </w:t>
+      </w:r>
+      <w:r>
+        <w:rPr>
+          <w:rFonts w:ascii="Arial" w:hAnsi="Arial" w:cs="Arial"/>
+          <w:lang w:val="fr-FR"/>
+        </w:rPr>
+        <w:t>Monteiro Pereira</w:t>
+      </w:r>
+    </w:p>
+    <w:p>
+      <w:pPr>
+        <w:rPr>
+          <w:rFonts w:ascii="Arial" w:hAnsi="Arial" w:cs="Arial"/>
+          <w:lang w:val="fr-FR"/>
+        </w:rPr>
+      </w:pPr>
+      <w:r>
+        <w:rPr>
+          <w:rFonts w:ascii="Arial" w:hAnsi="Arial" w:cs="Arial"/>
+          <w:b/>
           <w:lang w:val="fr-FR"/>
         </w:rPr>
         <w:t>Prénom :</w:t>
       </w:r>
-    </w:p>
-    <w:p>
-      <w:pPr>
-        <w:rPr>
-          <w:lang w:val="fr-FR"/>
-        </w:rPr>
-      </w:pPr>
-      <w:r>
-        <w:rPr>
+      <w:r>
+        <w:rPr>
+          <w:rFonts w:ascii="Arial" w:hAnsi="Arial" w:cs="Arial"/>
+          <w:b/>
+          <w:lang w:val="fr-FR"/>
+        </w:rPr>
+        <w:t xml:space="preserve"> </w:t>
+      </w:r>
+      <w:r>
+        <w:rPr>
+          <w:rFonts w:ascii="Arial" w:hAnsi="Arial" w:cs="Arial"/>
+          <w:lang w:val="fr-FR"/>
+        </w:rPr>
+        <w:t>Rui Miguel</w:t>
+      </w:r>
+    </w:p>
+    <w:p>
+      <w:pPr>
+        <w:rPr>
+          <w:rFonts w:ascii="Arial" w:hAnsi="Arial" w:cs="Arial"/>
+          <w:lang w:val="fr-FR"/>
+        </w:rPr>
+      </w:pPr>
+      <w:r>
+        <w:rPr>
+          <w:rFonts w:ascii="Arial" w:hAnsi="Arial" w:cs="Arial"/>
+          <w:b/>
           <w:lang w:val="fr-FR"/>
         </w:rPr>
         <w:t>Lieu de travail :</w:t>
       </w:r>
-    </w:p>
-    <w:p>
-      <w:pPr>
-        <w:rPr>
-          <w:lang w:val="fr-FR"/>
-        </w:rPr>
-      </w:pPr>
-      <w:r>
-        <w:rPr>
+      <w:r>
+        <w:rPr>
+          <w:rFonts w:ascii="Arial" w:hAnsi="Arial" w:cs="Arial"/>
+          <w:b/>
+          <w:lang w:val="fr-FR"/>
+        </w:rPr>
+        <w:t xml:space="preserve"> </w:t>
+      </w:r>
+      <w:r>
+        <w:rPr>
+          <w:rFonts w:ascii="Arial" w:hAnsi="Arial" w:cs="Arial"/>
+          <w:lang w:val="fr-FR"/>
+        </w:rPr>
+        <w:t xml:space="preserve">CPNV </w:t>
+      </w:r>
+    </w:p>
+    <w:p>
+      <w:pPr>
+        <w:rPr>
+          <w:rFonts w:ascii="Arial" w:hAnsi="Arial" w:cs="Arial"/>
+          <w:lang w:val="fr-FR"/>
+        </w:rPr>
+      </w:pPr>
+      <w:r>
+        <w:rPr>
+          <w:rFonts w:ascii="Arial" w:hAnsi="Arial" w:cs="Arial"/>
+          <w:b/>
           <w:lang w:val="fr-FR"/>
         </w:rPr>
         <w:t>Mandant :</w:t>
       </w:r>
-    </w:p>
-    <w:p>
-      <w:pPr>
-        <w:rPr>
-          <w:lang w:val="fr-FR"/>
-        </w:rPr>
-      </w:pPr>
-      <w:r>
-        <w:rPr>
+      <w:r>
+        <w:rPr>
+          <w:rFonts w:ascii="Arial" w:hAnsi="Arial" w:cs="Arial"/>
+          <w:b/>
+          <w:lang w:val="fr-FR"/>
+        </w:rPr>
+        <w:t xml:space="preserve"> </w:t>
+      </w:r>
+      <w:r>
+        <w:rPr>
+          <w:rFonts w:ascii="Arial" w:hAnsi="Arial" w:cs="Arial"/>
+          <w:lang w:val="fr-FR"/>
+        </w:rPr>
+        <w:t xml:space="preserve">M. Viret </w:t>
+      </w:r>
+      <w:proofErr w:type="spellStart"/>
+      <w:r>
+        <w:rPr>
+          <w:rFonts w:ascii="Arial" w:hAnsi="Arial" w:cs="Arial"/>
+          <w:lang w:val="fr-FR"/>
+        </w:rPr>
+        <w:t>Loic</w:t>
+      </w:r>
+      <w:proofErr w:type="spellEnd"/>
+    </w:p>
+    <w:p>
+      <w:pPr>
+        <w:rPr>
+          <w:rFonts w:ascii="Arial" w:hAnsi="Arial" w:cs="Arial"/>
+          <w:lang w:val="fr-FR"/>
+        </w:rPr>
+      </w:pPr>
+      <w:r>
+        <w:rPr>
+          <w:rFonts w:ascii="Arial" w:hAnsi="Arial" w:cs="Arial"/>
+          <w:b/>
           <w:lang w:val="fr-FR"/>
         </w:rPr>
         <w:t>Période de réalisation :</w:t>
       </w:r>
-    </w:p>
-    <w:p>
-      <w:pPr>
-        <w:rPr>
-          <w:lang w:val="fr-FR"/>
-        </w:rPr>
-      </w:pPr>
-      <w:r>
-        <w:rPr>
+      <w:r>
+        <w:rPr>
+          <w:rFonts w:ascii="Arial" w:hAnsi="Arial" w:cs="Arial"/>
+          <w:b/>
+          <w:lang w:val="fr-FR"/>
+        </w:rPr>
+        <w:t xml:space="preserve"> </w:t>
+      </w:r>
+    </w:p>
+    <w:p>
+      <w:pPr>
+        <w:rPr>
+          <w:rFonts w:ascii="Arial" w:hAnsi="Arial" w:cs="Arial"/>
+          <w:lang w:val="fr-FR"/>
+        </w:rPr>
+      </w:pPr>
+      <w:r>
+        <w:rPr>
+          <w:rFonts w:ascii="Arial" w:hAnsi="Arial" w:cs="Arial"/>
+          <w:b/>
           <w:lang w:val="fr-FR"/>
         </w:rPr>
         <w:t>Nombre d’heures :</w:t>
       </w:r>
-    </w:p>
-    <w:p>
-      <w:pPr>
-        <w:rPr>
-          <w:lang w:val="fr-FR"/>
-        </w:rPr>
-      </w:pPr>
-    </w:p>
-    <w:p>
-      <w:pPr>
-        <w:pStyle w:val="Titre2"/>
-        <w:numPr>
-          <w:ilvl w:val="0"/>
-          <w:numId w:val="2"/>
-        </w:numPr>
-        <w:rPr>
-          <w:lang w:val="fr-FR"/>
-        </w:rPr>
-      </w:pPr>
-      <w:r>
-        <w:rPr>
-          <w:lang w:val="fr-FR"/>
-        </w:rPr>
-        <w:t>Procédure</w:t>
-      </w:r>
-    </w:p>
-    <w:p>
-      <w:pPr>
-        <w:rPr>
-          <w:lang w:val="fr-FR"/>
-        </w:rPr>
-      </w:pPr>
-    </w:p>
-    <w:p>
-      <w:pPr>
-        <w:pStyle w:val="Titre2"/>
-        <w:numPr>
-          <w:ilvl w:val="0"/>
-          <w:numId w:val="2"/>
-        </w:numPr>
-        <w:rPr>
-          <w:lang w:val="fr-FR"/>
-        </w:rPr>
-      </w:pPr>
-      <w:r>
-        <w:rPr>
-          <w:lang w:val="fr-FR"/>
-        </w:rPr>
-        <w:t>Titre</w:t>
-      </w:r>
-    </w:p>
-    <w:p>
-      <w:pPr>
-        <w:rPr>
-          <w:lang w:val="fr-FR"/>
-        </w:rPr>
-      </w:pPr>
-      <w:r>
-        <w:rPr>
-          <w:lang w:val="fr-FR"/>
-        </w:rPr>
-        <w:t>Bataille Navale</w:t>
-      </w:r>
-    </w:p>
-    <w:p>
-      <w:pPr>
-        <w:pStyle w:val="Titre2"/>
-        <w:numPr>
-          <w:ilvl w:val="0"/>
-          <w:numId w:val="2"/>
-        </w:numPr>
-        <w:rPr>
-          <w:lang w:val="fr-FR"/>
-        </w:rPr>
-      </w:pPr>
-      <w:r>
-        <w:rPr>
-          <w:lang w:val="fr-FR"/>
-        </w:rPr>
-        <w:t>Sujet</w:t>
-      </w:r>
-    </w:p>
-    <w:p>
-      <w:pPr>
-        <w:rPr>
-          <w:lang w:val="fr-FR"/>
-        </w:rPr>
-      </w:pPr>
-    </w:p>
-    <w:p>
-      <w:pPr>
-        <w:pStyle w:val="Titre2"/>
-        <w:numPr>
-          <w:ilvl w:val="0"/>
-          <w:numId w:val="2"/>
-        </w:numPr>
-      </w:pPr>
-      <w:r>
-        <w:t>MATÉRIEL ET LOGICIEL À DISPOSITION</w:t>
-      </w:r>
-    </w:p>
-    <w:p>
+      <w:r>
+        <w:rPr>
+          <w:rFonts w:ascii="Arial" w:hAnsi="Arial" w:cs="Arial"/>
+          <w:b/>
+          <w:lang w:val="fr-FR"/>
+        </w:rPr>
+        <w:t xml:space="preserve"> </w:t>
+      </w:r>
       <w:bookmarkStart w:id="0" w:name="_GoBack"/>
       <w:bookmarkEnd w:id="0"/>
     </w:p>
     <w:p>
       <w:pPr>
+        <w:rPr>
+          <w:rFonts w:ascii="Arial" w:hAnsi="Arial" w:cs="Arial"/>
+          <w:lang w:val="fr-FR"/>
+        </w:rPr>
+      </w:pPr>
+    </w:p>
+    <w:p>
+      <w:pPr>
         <w:pStyle w:val="Titre2"/>
-        <w:numPr>
-          <w:ilvl w:val="0"/>
-          <w:numId w:val="2"/>
-        </w:numPr>
+        <w:rPr>
+          <w:lang w:val="fr-FR"/>
+        </w:rPr>
+      </w:pPr>
+      <w:r>
+        <w:rPr>
+          <w:lang w:val="fr-FR"/>
+        </w:rPr>
+        <w:t>Procédure</w:t>
+      </w:r>
+    </w:p>
+    <w:p>
+      <w:pPr>
+        <w:pStyle w:val="Titre2"/>
+        <w:rPr>
+          <w:lang w:val="fr-FR"/>
+        </w:rPr>
+      </w:pPr>
+      <w:r>
+        <w:rPr>
+          <w:lang w:val="fr-FR"/>
+        </w:rPr>
+        <w:t>Titre</w:t>
+      </w:r>
+    </w:p>
+    <w:p>
+      <w:pPr>
+        <w:rPr>
+          <w:rFonts w:ascii="Arial" w:hAnsi="Arial" w:cs="Arial"/>
+          <w:lang w:val="fr-FR"/>
+        </w:rPr>
+      </w:pPr>
+      <w:r>
+        <w:rPr>
+          <w:rFonts w:ascii="Arial" w:hAnsi="Arial" w:cs="Arial"/>
+          <w:lang w:val="fr-FR"/>
+        </w:rPr>
+        <w:t>Bataille Navale</w:t>
+      </w:r>
+    </w:p>
+    <w:p>
+      <w:pPr>
+        <w:pStyle w:val="Titre2"/>
+        <w:rPr>
+          <w:lang w:val="fr-FR"/>
+        </w:rPr>
+      </w:pPr>
+      <w:r>
+        <w:rPr>
+          <w:lang w:val="fr-FR"/>
+        </w:rPr>
+        <w:t>Sujet</w:t>
+      </w:r>
+    </w:p>
+    <w:p>
+      <w:pPr>
+        <w:pStyle w:val="Titre2"/>
+      </w:pPr>
+      <w:r>
+        <w:t>MATÉRIEL ET LOGICIEL À DISPOSITION</w:t>
+      </w:r>
+    </w:p>
+    <w:p>
+      <w:pPr>
+        <w:pStyle w:val="Titre2"/>
       </w:pPr>
       <w:r>
         <w:t>PRÉREQUIS</w:t>
       </w:r>
     </w:p>
-    <w:p/>
     <w:p>
       <w:pPr>
         <w:pStyle w:val="Titre2"/>
-        <w:numPr>
-          <w:ilvl w:val="0"/>
-          <w:numId w:val="2"/>
-        </w:numPr>
       </w:pPr>
       <w:r>
         <w:t>DESCRIPTIF DU PROJET</w:t>
       </w:r>
     </w:p>
-    <w:p/>
     <w:p>
       <w:pPr>
         <w:pStyle w:val="Titre2"/>
-        <w:numPr>
-          <w:ilvl w:val="0"/>
-          <w:numId w:val="2"/>
-        </w:numPr>
       </w:pPr>
       <w:r>
         <w:t>POINTS ÉVALUÉS DURANT LE PROJET</w:t>
       </w:r>
     </w:p>
-    <w:p/>
     <w:p>
       <w:pPr>
         <w:pStyle w:val="Titre2"/>
-        <w:numPr>
-          <w:ilvl w:val="0"/>
-          <w:numId w:val="2"/>
-        </w:numPr>
       </w:pPr>
       <w:r>
         <w:t>LIVRABLES</w:t>
       </w:r>
     </w:p>
-    <w:p/>
-    <w:p>
-      <w:pPr>
-        <w:rPr>
+    <w:p>
+      <w:pPr>
+        <w:rPr>
+          <w:rFonts w:ascii="Arial" w:hAnsi="Arial" w:cs="Arial"/>
+        </w:rPr>
+      </w:pPr>
+    </w:p>
+    <w:p>
+      <w:pPr>
+        <w:rPr>
+          <w:rFonts w:ascii="Arial" w:hAnsi="Arial" w:cs="Arial"/>
           <w:lang w:val="fr-FR"/>
         </w:rPr>
       </w:pPr>
@@ -1737,7 +1779,7 @@
 </file>
 
 <file path=customXml/itemProps1.xml><?xml version="1.0" encoding="utf-8"?>
-<ds:datastoreItem xmlns:ds="http://schemas.openxmlformats.org/officeDocument/2006/customXml" ds:itemID="{41DDEEAA-03BB-488D-B0D8-DBAA2102E689}">
+<ds:datastoreItem xmlns:ds="http://schemas.openxmlformats.org/officeDocument/2006/customXml" ds:itemID="{A64015AB-BCAA-46B9-A754-327D77E34976}">
   <ds:schemaRefs>
     <ds:schemaRef ds:uri="http://schemas.openxmlformats.org/officeDocument/2006/bibliography"/>
   </ds:schemaRefs>

</xml_diff>